<commit_message>
Update Document for SongsForService
</commit_message>
<xml_diff>
--- a/SongsForService.docx
+++ b/SongsForService.docx
@@ -2,10 +2,19 @@
 <file path=word/document.xml><?xml version="1.0" encoding="utf-8"?>
 <w:document xmlns:w="http://schemas.openxmlformats.org/wordprocessingml/2006/main" xmlns:m="http://schemas.openxmlformats.org/officeDocument/2006/math" xmlns:r="http://schemas.openxmlformats.org/officeDocument/2006/relationships" xmlns:o="urn:schemas-microsoft-com:office:office" xmlns:v="urn:schemas-microsoft-com:vml" xmlns:w10="urn:schemas-microsoft-com:office:word" xmlns:a="http://schemas.openxmlformats.org/drawingml/2006/main" xmlns:pic="http://schemas.openxmlformats.org/drawingml/2006/picture" xmlns:wp="http://schemas.openxmlformats.org/drawingml/2006/wordprocessingDrawing">
   <w:body>
+    <w:bookmarkStart w:id="25" w:name="songs-chosen-for-the-day"/>
+    <w:p>
+      <w:pPr>
+        <w:pStyle w:val="Heading1"/>
+      </w:pPr>
+      <w:r>
+        <w:t xml:space="preserve">Songs Chosen for the Day</w:t>
+      </w:r>
+    </w:p>
     <w:bookmarkStart w:id="21" w:name="slide-show"/>
     <w:p>
       <w:pPr>
-        <w:pStyle w:val="Heading1"/>
+        <w:pStyle w:val="Heading2"/>
       </w:pPr>
       <w:r>
         <w:t xml:space="preserve">Slide show:</w:t>
@@ -38,7 +47,7 @@
     <w:bookmarkStart w:id="24" w:name="songs-for-service"/>
     <w:p>
       <w:pPr>
-        <w:pStyle w:val="Heading1"/>
+        <w:pStyle w:val="Heading2"/>
       </w:pPr>
       <w:r>
         <w:t xml:space="preserve">Songs for Service:</w:t>
@@ -79,6 +88,7 @@
       </w:hyperlink>
     </w:p>
     <w:bookmarkEnd w:id="24"/>
+    <w:bookmarkEnd w:id="25"/>
     <w:sectPr/>
   </w:body>
 </w:document>

</xml_diff>